<commit_message>
kept only new template
</commit_message>
<xml_diff>
--- a/parsing/template.docx
+++ b/parsing/template.docx
@@ -248,25 +248,43 @@
           <w:szCs w:val="44"/>
           <w:lang w:val="en-US"/>
         </w:rPr>
-        <w:t>[</w:t>
-      </w:r>
-      <w:r>
-        <w:rPr>
-          <w:rFonts w:ascii="Calibri" w:eastAsia="Calibri" w:hAnsi="Calibri" w:cs="Calibri"/>
-          <w:sz w:val="44"/>
-          <w:szCs w:val="44"/>
-          <w:lang w:val="en-US"/>
-        </w:rPr>
-        <w:t>court.name</w:t>
-      </w:r>
-      <w:r>
-        <w:rPr>
-          <w:rFonts w:ascii="Calibri" w:eastAsia="Calibri" w:hAnsi="Calibri" w:cs="Calibri"/>
-          <w:sz w:val="44"/>
-          <w:szCs w:val="44"/>
-          <w:lang w:val="en-US"/>
-        </w:rPr>
-        <w:t>]</w:t>
+        <w:t>${</w:t>
+      </w:r>
+      <w:r>
+        <w:rPr>
+          <w:rFonts w:ascii="Calibri" w:eastAsia="Calibri" w:hAnsi="Calibri" w:cs="Calibri"/>
+          <w:sz w:val="44"/>
+          <w:szCs w:val="44"/>
+          <w:lang w:val="en-US"/>
+        </w:rPr>
+        <w:t>court</w:t>
+      </w:r>
+      <w:r>
+        <w:rPr>
+          <w:rFonts w:ascii="Calibri" w:eastAsia="Calibri" w:hAnsi="Calibri" w:cs="Calibri"/>
+          <w:sz w:val="44"/>
+          <w:szCs w:val="44"/>
+          <w:lang w:val="en-US"/>
+        </w:rPr>
+        <w:t>-</w:t>
+      </w:r>
+      <w:r>
+        <w:rPr>
+          <w:rFonts w:ascii="Calibri" w:eastAsia="Calibri" w:hAnsi="Calibri" w:cs="Calibri"/>
+          <w:sz w:val="44"/>
+          <w:szCs w:val="44"/>
+          <w:lang w:val="en-US"/>
+        </w:rPr>
+        <w:t>name</w:t>
+      </w:r>
+      <w:r>
+        <w:rPr>
+          <w:rFonts w:ascii="Calibri" w:eastAsia="Calibri" w:hAnsi="Calibri" w:cs="Calibri"/>
+          <w:sz w:val="44"/>
+          <w:szCs w:val="44"/>
+          <w:lang w:val="en-US"/>
+        </w:rPr>
+        <w:t>}</w:t>
       </w:r>
     </w:p>
     <w:p>
@@ -287,25 +305,43 @@
           <w:szCs w:val="44"/>
           <w:lang w:val="en-US"/>
         </w:rPr>
-        <w:t>[</w:t>
-      </w:r>
-      <w:r>
-        <w:rPr>
-          <w:rFonts w:ascii="Calibri" w:eastAsia="Calibri" w:hAnsi="Calibri" w:cs="Calibri"/>
-          <w:sz w:val="44"/>
-          <w:szCs w:val="44"/>
-          <w:lang w:val="en-US"/>
-        </w:rPr>
-        <w:t>court.address</w:t>
-      </w:r>
-      <w:r>
-        <w:rPr>
-          <w:rFonts w:ascii="Calibri" w:eastAsia="Calibri" w:hAnsi="Calibri" w:cs="Calibri"/>
-          <w:sz w:val="44"/>
-          <w:szCs w:val="44"/>
-          <w:lang w:val="en-US"/>
-        </w:rPr>
-        <w:t>]</w:t>
+        <w:t>${</w:t>
+      </w:r>
+      <w:r>
+        <w:rPr>
+          <w:rFonts w:ascii="Calibri" w:eastAsia="Calibri" w:hAnsi="Calibri" w:cs="Calibri"/>
+          <w:sz w:val="44"/>
+          <w:szCs w:val="44"/>
+          <w:lang w:val="en-US"/>
+        </w:rPr>
+        <w:t>court</w:t>
+      </w:r>
+      <w:r>
+        <w:rPr>
+          <w:rFonts w:ascii="Calibri" w:eastAsia="Calibri" w:hAnsi="Calibri" w:cs="Calibri"/>
+          <w:sz w:val="44"/>
+          <w:szCs w:val="44"/>
+          <w:lang w:val="en-US"/>
+        </w:rPr>
+        <w:t>-</w:t>
+      </w:r>
+      <w:r>
+        <w:rPr>
+          <w:rFonts w:ascii="Calibri" w:eastAsia="Calibri" w:hAnsi="Calibri" w:cs="Calibri"/>
+          <w:sz w:val="44"/>
+          <w:szCs w:val="44"/>
+          <w:lang w:val="en-US"/>
+        </w:rPr>
+        <w:t>address</w:t>
+      </w:r>
+      <w:r>
+        <w:rPr>
+          <w:rFonts w:ascii="Calibri" w:eastAsia="Calibri" w:hAnsi="Calibri" w:cs="Calibri"/>
+          <w:sz w:val="44"/>
+          <w:szCs w:val="44"/>
+          <w:lang w:val="en-US"/>
+        </w:rPr>
+        <w:t>}</w:t>
       </w:r>
     </w:p>
     <w:p>
@@ -567,7 +603,7 @@
           <w:szCs w:val="38"/>
           <w:lang w:val="en-US"/>
         </w:rPr>
-        <w:t>[</w:t>
+        <w:t>${</w:t>
       </w:r>
       <w:r>
         <w:rPr>
@@ -578,7 +614,7 @@
           <w:szCs w:val="38"/>
           <w:lang w:val="en-US"/>
         </w:rPr>
-        <w:t>plaintiff.name</w:t>
+        <w:t>plaintiff</w:t>
       </w:r>
       <w:r>
         <w:rPr>
@@ -589,7 +625,7 @@
           <w:szCs w:val="38"/>
           <w:lang w:val="en-US"/>
         </w:rPr>
-        <w:t>]</w:t>
+        <w:t>-</w:t>
       </w:r>
       <w:r>
         <w:rPr>
@@ -600,64 +636,8 @@
           <w:szCs w:val="38"/>
           <w:lang w:val="en-US"/>
         </w:rPr>
-        <w:t>,</w:t>
-      </w:r>
-      <w:r>
-        <w:rPr>
-          <w:rFonts w:ascii="Calibri" w:eastAsia="Calibri" w:hAnsi="Calibri" w:cs="Calibri"/>
-          <w:sz w:val="38"/>
-          <w:szCs w:val="38"/>
-          <w:lang w:val="en-US"/>
-        </w:rPr>
-        <w:t xml:space="preserve"> </w:t>
-      </w:r>
-      <w:r>
-        <w:rPr>
-          <w:rFonts w:ascii="Calibri" w:eastAsia="Calibri" w:hAnsi="Calibri" w:cs="Calibri"/>
-          <w:sz w:val="38"/>
-          <w:szCs w:val="38"/>
-          <w:lang w:val="en-US"/>
-        </w:rPr>
-        <w:t>[</w:t>
-      </w:r>
-      <w:r>
-        <w:rPr>
-          <w:rFonts w:ascii="Calibri" w:eastAsia="Calibri" w:hAnsi="Calibri" w:cs="Calibri"/>
-          <w:sz w:val="38"/>
-          <w:szCs w:val="38"/>
-          <w:lang w:val="en-US"/>
-        </w:rPr>
-        <w:t>plaintiff.info</w:t>
-      </w:r>
-      <w:r>
-        <w:rPr>
-          <w:rFonts w:ascii="Calibri" w:eastAsia="Calibri" w:hAnsi="Calibri" w:cs="Calibri"/>
-          <w:sz w:val="38"/>
-          <w:szCs w:val="38"/>
-          <w:lang w:val="en-US"/>
-        </w:rPr>
-        <w:t>]</w:t>
-      </w:r>
-    </w:p>
-    <w:p>
-      <w:pPr>
-        <w:spacing w:line="53" w:lineRule="exact"/>
-        <w:rPr>
-          <w:sz w:val="20"/>
-          <w:szCs w:val="20"/>
-          <w:lang w:val="en-US"/>
-        </w:rPr>
-      </w:pPr>
-    </w:p>
-    <w:p>
-      <w:pPr>
-        <w:ind w:left="8640"/>
-        <w:rPr>
-          <w:sz w:val="20"/>
-          <w:szCs w:val="20"/>
-          <w:lang w:val="en-US"/>
-        </w:rPr>
-      </w:pPr>
+        <w:t>name</w:t>
+      </w:r>
       <w:r>
         <w:rPr>
           <w:rFonts w:ascii="Calibri" w:eastAsia="Calibri" w:hAnsi="Calibri" w:cs="Calibri"/>
@@ -667,6 +647,102 @@
           <w:szCs w:val="38"/>
           <w:lang w:val="en-US"/>
         </w:rPr>
+        <w:t>}</w:t>
+      </w:r>
+      <w:r>
+        <w:rPr>
+          <w:rFonts w:ascii="Calibri" w:eastAsia="Calibri" w:hAnsi="Calibri" w:cs="Calibri"/>
+          <w:b/>
+          <w:bCs/>
+          <w:sz w:val="38"/>
+          <w:szCs w:val="38"/>
+          <w:lang w:val="en-US"/>
+        </w:rPr>
+        <w:t>,</w:t>
+      </w:r>
+      <w:r>
+        <w:rPr>
+          <w:rFonts w:ascii="Calibri" w:eastAsia="Calibri" w:hAnsi="Calibri" w:cs="Calibri"/>
+          <w:sz w:val="38"/>
+          <w:szCs w:val="38"/>
+          <w:lang w:val="en-US"/>
+        </w:rPr>
+        <w:t xml:space="preserve"> </w:t>
+      </w:r>
+      <w:r>
+        <w:rPr>
+          <w:rFonts w:ascii="Calibri" w:eastAsia="Calibri" w:hAnsi="Calibri" w:cs="Calibri"/>
+          <w:sz w:val="38"/>
+          <w:szCs w:val="38"/>
+          <w:lang w:val="en-US"/>
+        </w:rPr>
+        <w:t>${</w:t>
+      </w:r>
+      <w:r>
+        <w:rPr>
+          <w:rFonts w:ascii="Calibri" w:eastAsia="Calibri" w:hAnsi="Calibri" w:cs="Calibri"/>
+          <w:sz w:val="38"/>
+          <w:szCs w:val="38"/>
+          <w:lang w:val="en-US"/>
+        </w:rPr>
+        <w:t>plaintiff</w:t>
+      </w:r>
+      <w:r>
+        <w:rPr>
+          <w:rFonts w:ascii="Calibri" w:eastAsia="Calibri" w:hAnsi="Calibri" w:cs="Calibri"/>
+          <w:sz w:val="38"/>
+          <w:szCs w:val="38"/>
+          <w:lang w:val="en-US"/>
+        </w:rPr>
+        <w:t>-</w:t>
+      </w:r>
+      <w:r>
+        <w:rPr>
+          <w:rFonts w:ascii="Calibri" w:eastAsia="Calibri" w:hAnsi="Calibri" w:cs="Calibri"/>
+          <w:sz w:val="38"/>
+          <w:szCs w:val="38"/>
+          <w:lang w:val="en-US"/>
+        </w:rPr>
+        <w:t>info</w:t>
+      </w:r>
+      <w:r>
+        <w:rPr>
+          <w:rFonts w:ascii="Calibri" w:eastAsia="Calibri" w:hAnsi="Calibri" w:cs="Calibri"/>
+          <w:sz w:val="38"/>
+          <w:szCs w:val="38"/>
+          <w:lang w:val="en-US"/>
+        </w:rPr>
+        <w:t>}</w:t>
+      </w:r>
+    </w:p>
+    <w:p>
+      <w:pPr>
+        <w:spacing w:line="53" w:lineRule="exact"/>
+        <w:rPr>
+          <w:sz w:val="20"/>
+          <w:szCs w:val="20"/>
+          <w:lang w:val="en-US"/>
+        </w:rPr>
+      </w:pPr>
+    </w:p>
+    <w:p>
+      <w:pPr>
+        <w:ind w:left="8640"/>
+        <w:rPr>
+          <w:sz w:val="20"/>
+          <w:szCs w:val="20"/>
+          <w:lang w:val="en-US"/>
+        </w:rPr>
+      </w:pPr>
+      <w:r>
+        <w:rPr>
+          <w:rFonts w:ascii="Calibri" w:eastAsia="Calibri" w:hAnsi="Calibri" w:cs="Calibri"/>
+          <w:b/>
+          <w:bCs/>
+          <w:sz w:val="38"/>
+          <w:szCs w:val="38"/>
+          <w:lang w:val="en-US"/>
+        </w:rPr>
         <w:t>Klägerin</w:t>
       </w:r>
     </w:p>
@@ -686,7 +762,7 @@
           <w:szCs w:val="37"/>
           <w:lang w:val="en-US"/>
         </w:rPr>
-        <w:t>[</w:t>
+        <w:t>${</w:t>
       </w:r>
       <w:r>
         <w:rPr>
@@ -695,7 +771,7 @@
           <w:szCs w:val="37"/>
           <w:lang w:val="en-US"/>
         </w:rPr>
-        <w:t>plaintiff.representative</w:t>
+        <w:t>plaintiff</w:t>
       </w:r>
       <w:r>
         <w:rPr>
@@ -704,7 +780,25 @@
           <w:szCs w:val="37"/>
           <w:lang w:val="en-US"/>
         </w:rPr>
-        <w:t>]</w:t>
+        <w:t>-</w:t>
+      </w:r>
+      <w:r>
+        <w:rPr>
+          <w:rFonts w:ascii="Calibri" w:eastAsia="Calibri" w:hAnsi="Calibri" w:cs="Calibri"/>
+          <w:sz w:val="37"/>
+          <w:szCs w:val="37"/>
+          <w:lang w:val="en-US"/>
+        </w:rPr>
+        <w:t>representative</w:t>
+      </w:r>
+      <w:r>
+        <w:rPr>
+          <w:rFonts w:ascii="Calibri" w:eastAsia="Calibri" w:hAnsi="Calibri" w:cs="Calibri"/>
+          <w:sz w:val="37"/>
+          <w:szCs w:val="37"/>
+          <w:lang w:val="en-US"/>
+        </w:rPr>
+        <w:t>}</w:t>
       </w:r>
     </w:p>
     <w:p>
@@ -752,7 +846,7 @@
           <w:szCs w:val="38"/>
           <w:lang w:val="en-US"/>
         </w:rPr>
-        <w:t>[</w:t>
+        <w:t>${</w:t>
       </w:r>
       <w:r>
         <w:rPr>
@@ -763,7 +857,7 @@
           <w:szCs w:val="38"/>
           <w:lang w:val="en-US"/>
         </w:rPr>
-        <w:t>defendant.name</w:t>
+        <w:t>defendant</w:t>
       </w:r>
       <w:r>
         <w:rPr>
@@ -774,54 +868,8 @@
           <w:szCs w:val="38"/>
           <w:lang w:val="en-US"/>
         </w:rPr>
-        <w:t>]</w:t>
-      </w:r>
-      <w:r>
-        <w:rPr>
-          <w:rFonts w:ascii="Calibri" w:eastAsia="Calibri" w:hAnsi="Calibri" w:cs="Calibri"/>
-          <w:sz w:val="38"/>
-          <w:szCs w:val="38"/>
-          <w:lang w:val="en-US"/>
-        </w:rPr>
-        <w:t xml:space="preserve">, </w:t>
-      </w:r>
-      <w:r>
-        <w:rPr>
-          <w:rFonts w:ascii="Calibri" w:eastAsia="Calibri" w:hAnsi="Calibri" w:cs="Calibri"/>
-          <w:sz w:val="38"/>
-          <w:szCs w:val="38"/>
-          <w:lang w:val="en-US"/>
-        </w:rPr>
-        <w:t>[</w:t>
-      </w:r>
-      <w:r>
-        <w:rPr>
-          <w:rFonts w:ascii="Calibri" w:eastAsia="Calibri" w:hAnsi="Calibri" w:cs="Calibri"/>
-          <w:sz w:val="38"/>
-          <w:szCs w:val="38"/>
-          <w:lang w:val="en-US"/>
-        </w:rPr>
-        <w:t>defendant.info</w:t>
-      </w:r>
-      <w:r>
-        <w:rPr>
-          <w:rFonts w:ascii="Calibri" w:eastAsia="Calibri" w:hAnsi="Calibri" w:cs="Calibri"/>
-          <w:sz w:val="38"/>
-          <w:szCs w:val="38"/>
-          <w:lang w:val="en-US"/>
-        </w:rPr>
-        <w:t>]</w:t>
-      </w:r>
-    </w:p>
-    <w:p>
-      <w:pPr>
-        <w:ind w:left="8640"/>
-        <w:rPr>
-          <w:sz w:val="20"/>
-          <w:szCs w:val="20"/>
-          <w:lang w:val="en-US"/>
-        </w:rPr>
-      </w:pPr>
+        <w:t>-</w:t>
+      </w:r>
       <w:r>
         <w:rPr>
           <w:rFonts w:ascii="Calibri" w:eastAsia="Calibri" w:hAnsi="Calibri" w:cs="Calibri"/>
@@ -831,6 +879,92 @@
           <w:szCs w:val="38"/>
           <w:lang w:val="en-US"/>
         </w:rPr>
+        <w:t>name</w:t>
+      </w:r>
+      <w:r>
+        <w:rPr>
+          <w:rFonts w:ascii="Calibri" w:eastAsia="Calibri" w:hAnsi="Calibri" w:cs="Calibri"/>
+          <w:b/>
+          <w:bCs/>
+          <w:sz w:val="38"/>
+          <w:szCs w:val="38"/>
+          <w:lang w:val="en-US"/>
+        </w:rPr>
+        <w:t>}</w:t>
+      </w:r>
+      <w:r>
+        <w:rPr>
+          <w:rFonts w:ascii="Calibri" w:eastAsia="Calibri" w:hAnsi="Calibri" w:cs="Calibri"/>
+          <w:sz w:val="38"/>
+          <w:szCs w:val="38"/>
+          <w:lang w:val="en-US"/>
+        </w:rPr>
+        <w:t xml:space="preserve">, </w:t>
+      </w:r>
+      <w:r>
+        <w:rPr>
+          <w:rFonts w:ascii="Calibri" w:eastAsia="Calibri" w:hAnsi="Calibri" w:cs="Calibri"/>
+          <w:sz w:val="38"/>
+          <w:szCs w:val="38"/>
+          <w:lang w:val="en-US"/>
+        </w:rPr>
+        <w:t>${</w:t>
+      </w:r>
+      <w:r>
+        <w:rPr>
+          <w:rFonts w:ascii="Calibri" w:eastAsia="Calibri" w:hAnsi="Calibri" w:cs="Calibri"/>
+          <w:sz w:val="38"/>
+          <w:szCs w:val="38"/>
+          <w:lang w:val="en-US"/>
+        </w:rPr>
+        <w:t>defendant</w:t>
+      </w:r>
+      <w:r>
+        <w:rPr>
+          <w:rFonts w:ascii="Calibri" w:eastAsia="Calibri" w:hAnsi="Calibri" w:cs="Calibri"/>
+          <w:sz w:val="38"/>
+          <w:szCs w:val="38"/>
+          <w:lang w:val="en-US"/>
+        </w:rPr>
+        <w:t>-</w:t>
+      </w:r>
+      <w:r>
+        <w:rPr>
+          <w:rFonts w:ascii="Calibri" w:eastAsia="Calibri" w:hAnsi="Calibri" w:cs="Calibri"/>
+          <w:sz w:val="38"/>
+          <w:szCs w:val="38"/>
+          <w:lang w:val="en-US"/>
+        </w:rPr>
+        <w:t>info</w:t>
+      </w:r>
+      <w:r>
+        <w:rPr>
+          <w:rFonts w:ascii="Calibri" w:eastAsia="Calibri" w:hAnsi="Calibri" w:cs="Calibri"/>
+          <w:sz w:val="38"/>
+          <w:szCs w:val="38"/>
+          <w:lang w:val="en-US"/>
+        </w:rPr>
+        <w:t>}</w:t>
+      </w:r>
+    </w:p>
+    <w:p>
+      <w:pPr>
+        <w:ind w:left="8640"/>
+        <w:rPr>
+          <w:sz w:val="20"/>
+          <w:szCs w:val="20"/>
+          <w:lang w:val="en-US"/>
+        </w:rPr>
+      </w:pPr>
+      <w:r>
+        <w:rPr>
+          <w:rFonts w:ascii="Calibri" w:eastAsia="Calibri" w:hAnsi="Calibri" w:cs="Calibri"/>
+          <w:b/>
+          <w:bCs/>
+          <w:sz w:val="38"/>
+          <w:szCs w:val="38"/>
+          <w:lang w:val="en-US"/>
+        </w:rPr>
         <w:t>Beklagter</w:t>
       </w:r>
     </w:p>
@@ -851,25 +985,43 @@
           <w:szCs w:val="38"/>
           <w:lang w:val="en-US"/>
         </w:rPr>
-        <w:t>[</w:t>
-      </w:r>
-      <w:r>
-        <w:rPr>
-          <w:rFonts w:ascii="Calibri" w:eastAsia="Calibri" w:hAnsi="Calibri" w:cs="Calibri"/>
-          <w:sz w:val="38"/>
-          <w:szCs w:val="38"/>
-          <w:lang w:val="en-US"/>
-        </w:rPr>
-        <w:t>defendant.representative</w:t>
-      </w:r>
-      <w:r>
-        <w:rPr>
-          <w:rFonts w:ascii="Calibri" w:eastAsia="Calibri" w:hAnsi="Calibri" w:cs="Calibri"/>
-          <w:sz w:val="38"/>
-          <w:szCs w:val="38"/>
-          <w:lang w:val="en-US"/>
-        </w:rPr>
-        <w:t>]</w:t>
+        <w:t>${</w:t>
+      </w:r>
+      <w:r>
+        <w:rPr>
+          <w:rFonts w:ascii="Calibri" w:eastAsia="Calibri" w:hAnsi="Calibri" w:cs="Calibri"/>
+          <w:sz w:val="38"/>
+          <w:szCs w:val="38"/>
+          <w:lang w:val="en-US"/>
+        </w:rPr>
+        <w:t>defendant</w:t>
+      </w:r>
+      <w:r>
+        <w:rPr>
+          <w:rFonts w:ascii="Calibri" w:eastAsia="Calibri" w:hAnsi="Calibri" w:cs="Calibri"/>
+          <w:sz w:val="38"/>
+          <w:szCs w:val="38"/>
+          <w:lang w:val="en-US"/>
+        </w:rPr>
+        <w:t>-</w:t>
+      </w:r>
+      <w:r>
+        <w:rPr>
+          <w:rFonts w:ascii="Calibri" w:eastAsia="Calibri" w:hAnsi="Calibri" w:cs="Calibri"/>
+          <w:sz w:val="38"/>
+          <w:szCs w:val="38"/>
+          <w:lang w:val="en-US"/>
+        </w:rPr>
+        <w:t>representative</w:t>
+      </w:r>
+      <w:r>
+        <w:rPr>
+          <w:rFonts w:ascii="Calibri" w:eastAsia="Calibri" w:hAnsi="Calibri" w:cs="Calibri"/>
+          <w:sz w:val="38"/>
+          <w:szCs w:val="38"/>
+          <w:lang w:val="en-US"/>
+        </w:rPr>
+        <w:t>}</w:t>
       </w:r>
     </w:p>
     <w:p>
@@ -1096,7 +1248,7 @@
           <w:szCs w:val="44"/>
           <w:lang w:val="en-US"/>
         </w:rPr>
-        <w:t>[</w:t>
+        <w:t>${</w:t>
       </w:r>
       <w:r>
         <w:rPr>
@@ -1114,7 +1266,7 @@
           <w:szCs w:val="44"/>
           <w:lang w:val="en-US"/>
         </w:rPr>
-        <w:t>]</w:t>
+        <w:t>}</w:t>
       </w:r>
     </w:p>
     <w:p>
@@ -1219,7 +1371,7 @@
           <w:szCs w:val="44"/>
           <w:lang w:val="en-US"/>
         </w:rPr>
-        <w:t>[</w:t>
+        <w:t>${</w:t>
       </w:r>
       <w:r>
         <w:rPr>
@@ -1237,7 +1389,7 @@
           <w:szCs w:val="44"/>
           <w:lang w:val="en-US"/>
         </w:rPr>
-        <w:t>]</w:t>
+        <w:t>}</w:t>
       </w:r>
     </w:p>
     <w:p>
@@ -1329,7 +1481,7 @@
           <w:sz w:val="48"/>
           <w:szCs w:val="48"/>
         </w:rPr>
-        <w:t>[</w:t>
+        <w:t>${</w:t>
       </w:r>
       <w:r>
         <w:rPr>
@@ -1345,7 +1497,7 @@
           <w:sz w:val="48"/>
           <w:szCs w:val="48"/>
         </w:rPr>
-        <w:t>]</w:t>
+        <w:t>}</w:t>
       </w:r>
     </w:p>
     <w:p>
@@ -1485,23 +1637,47 @@
           <w:sz w:val="44"/>
           <w:szCs w:val="44"/>
         </w:rPr>
-        <w:t>[</w:t>
-      </w:r>
-      <w:r>
-        <w:rPr>
-          <w:rFonts w:ascii="Calibri" w:eastAsia="Calibri" w:hAnsi="Calibri" w:cs="Calibri"/>
-          <w:sz w:val="44"/>
-          <w:szCs w:val="44"/>
-        </w:rPr>
-        <w:t>representative.name</w:t>
-      </w:r>
-      <w:r>
-        <w:rPr>
-          <w:rFonts w:ascii="Calibri" w:eastAsia="Calibri" w:hAnsi="Calibri" w:cs="Calibri"/>
-          <w:sz w:val="44"/>
-          <w:szCs w:val="44"/>
-        </w:rPr>
-        <w:t xml:space="preserve">] </w:t>
+        <w:t>${</w:t>
+      </w:r>
+      <w:r>
+        <w:rPr>
+          <w:rFonts w:ascii="Calibri" w:eastAsia="Calibri" w:hAnsi="Calibri" w:cs="Calibri"/>
+          <w:sz w:val="44"/>
+          <w:szCs w:val="44"/>
+        </w:rPr>
+        <w:t>representative</w:t>
+      </w:r>
+      <w:r>
+        <w:rPr>
+          <w:rFonts w:ascii="Calibri" w:eastAsia="Calibri" w:hAnsi="Calibri" w:cs="Calibri"/>
+          <w:sz w:val="44"/>
+          <w:szCs w:val="44"/>
+        </w:rPr>
+        <w:t>-</w:t>
+      </w:r>
+      <w:r>
+        <w:rPr>
+          <w:rFonts w:ascii="Calibri" w:eastAsia="Calibri" w:hAnsi="Calibri" w:cs="Calibri"/>
+          <w:sz w:val="44"/>
+          <w:szCs w:val="44"/>
+        </w:rPr>
+        <w:t>name</w:t>
+      </w:r>
+      <w:r>
+        <w:rPr>
+          <w:rFonts w:ascii="Calibri" w:eastAsia="Calibri" w:hAnsi="Calibri" w:cs="Calibri"/>
+          <w:sz w:val="44"/>
+          <w:szCs w:val="44"/>
+        </w:rPr>
+        <w:t>}</w:t>
+      </w:r>
+      <w:r>
+        <w:rPr>
+          <w:rFonts w:ascii="Calibri" w:eastAsia="Calibri" w:hAnsi="Calibri" w:cs="Calibri"/>
+          <w:sz w:val="44"/>
+          <w:szCs w:val="44"/>
+        </w:rPr>
+        <w:t xml:space="preserve"> </w:t>
       </w:r>
     </w:p>
     <w:p>

</xml_diff>